<commit_message>
Added project name and description
</commit_message>
<xml_diff>
--- a/Documentation.docx
+++ b/Documentation.docx
@@ -5,6 +5,82 @@
     <w:p>
       <w:pPr>
         <w:rPr>
+          <w:sz w:val="22"/>
+          <w:szCs w:val="22"/>
+        </w:rPr>
+      </w:pPr>
+      <w:r>
+        <w:rPr>
+          <w:sz w:val="22"/>
+          <w:szCs w:val="22"/>
+        </w:rPr>
+        <w:t>Shivam Patel</w:t>
+      </w:r>
+    </w:p>
+    <w:p>
+      <w:pPr>
+        <w:rPr>
+          <w:sz w:val="22"/>
+          <w:szCs w:val="22"/>
+        </w:rPr>
+      </w:pPr>
+      <w:r>
+        <w:rPr>
+          <w:sz w:val="22"/>
+          <w:szCs w:val="22"/>
+        </w:rPr>
+        <w:t>Diksha Smotra</w:t>
+      </w:r>
+    </w:p>
+    <w:p>
+      <w:pPr>
+        <w:rPr>
+          <w:sz w:val="22"/>
+          <w:szCs w:val="22"/>
+        </w:rPr>
+      </w:pPr>
+      <w:r>
+        <w:rPr>
+          <w:sz w:val="22"/>
+          <w:szCs w:val="22"/>
+        </w:rPr>
+        <w:t>Krish Lavani</w:t>
+      </w:r>
+    </w:p>
+    <w:p>
+      <w:pPr>
+        <w:rPr>
+          <w:sz w:val="22"/>
+          <w:szCs w:val="22"/>
+        </w:rPr>
+      </w:pPr>
+      <w:r>
+        <w:rPr>
+          <w:sz w:val="22"/>
+          <w:szCs w:val="22"/>
+        </w:rPr>
+        <w:t>Neel Patel</w:t>
+      </w:r>
+    </w:p>
+    <w:p>
+      <w:pPr>
+        <w:rPr>
+          <w:sz w:val="22"/>
+          <w:szCs w:val="22"/>
+        </w:rPr>
+      </w:pPr>
+      <w:r>
+        <w:rPr>
+          <w:sz w:val="22"/>
+          <w:szCs w:val="22"/>
+        </w:rPr>
+        <w:t>Jasdeep Dhillon</w:t>
+      </w:r>
+    </w:p>
+    <w:p>
+      <w:pPr>
+        <w:jc w:val="center"/>
+        <w:rPr>
           <w:b/>
           <w:bCs/>
         </w:rPr>
@@ -14,43 +90,71 @@
           <w:b/>
           <w:bCs/>
         </w:rPr>
-        <w:t>Topic</w:t>
-      </w:r>
-    </w:p>
-    <w:p>
+        <w:t>Project Topic</w:t>
+      </w:r>
+    </w:p>
+    <w:p>
+      <w:pPr>
+        <w:jc w:val="center"/>
+      </w:pPr>
+      <w:r>
+        <w:t>AniTracker</w:t>
+      </w:r>
+    </w:p>
+    <w:p>
+      <w:pPr>
+        <w:jc w:val="center"/>
+        <w:rPr>
+          <w:b/>
+          <w:bCs/>
+        </w:rPr>
+      </w:pPr>
+      <w:r>
+        <w:rPr>
+          <w:b/>
+          <w:bCs/>
+        </w:rPr>
+        <w:t>Project Description</w:t>
+      </w:r>
+    </w:p>
+    <w:p>
+      <w:r>
+        <w:t xml:space="preserve">AniTracker is an </w:t>
+      </w:r>
       <w:r>
         <w:t>Anime and Manga Tracking Site</w:t>
       </w:r>
-    </w:p>
-    <w:p/>
-    <w:p>
-      <w:r>
-        <w:t xml:space="preserve">Project Name </w:t>
-      </w:r>
-    </w:p>
-    <w:p>
-      <w:r>
-        <w:t>Project Description</w:t>
-      </w:r>
-    </w:p>
-    <w:p>
-      <w:r>
-        <w:t>Fonts</w:t>
-      </w:r>
-      <w:r>
-        <w:t xml:space="preserve"> -&gt; Diksha</w:t>
-      </w:r>
-    </w:p>
-    <w:p>
-      <w:r>
-        <w:t>Colors</w:t>
-      </w:r>
-      <w:r>
-        <w:t xml:space="preserve"> -&gt; Diksha</w:t>
-      </w:r>
-    </w:p>
-    <w:p>
-      <w:pPr>
+      <w:r>
+        <w:t xml:space="preserve"> to help you track episodes watched and series completed. You can also review different series to help other people find the best of the best.</w:t>
+      </w:r>
+    </w:p>
+    <w:p>
+      <w:pPr>
+        <w:rPr>
+          <w:b/>
+          <w:bCs/>
+        </w:rPr>
+      </w:pPr>
+      <w:r>
+        <w:rPr>
+          <w:b/>
+          <w:bCs/>
+        </w:rPr>
+        <w:t>Fonts:</w:t>
+      </w:r>
+    </w:p>
+    <w:p>
+      <w:r>
+        <w:rPr>
+          <w:b/>
+          <w:bCs/>
+        </w:rPr>
+        <w:t>Colors:</w:t>
+      </w:r>
+    </w:p>
+    <w:p>
+      <w:pPr>
+        <w:jc w:val="center"/>
         <w:rPr>
           <w:b/>
           <w:bCs/>
@@ -171,6 +275,9 @@
       </w:r>
       <w:r>
         <w:t xml:space="preserve"> Page with a form to contact the developers and team regarding any subject matter. </w:t>
+      </w:r>
+      <w:r>
+        <w:t>-&gt; Krish</w:t>
       </w:r>
     </w:p>
     <w:sectPr>
@@ -1197,6 +1304,16 @@
       <w:spacing w:val="5"/>
     </w:rPr>
   </w:style>
+  <w:style w:type="paragraph" w:styleId="Revision">
+    <w:name w:val="Revision"/>
+    <w:hidden/>
+    <w:uiPriority w:val="99"/>
+    <w:semiHidden/>
+    <w:rsid w:val="004F76E3"/>
+    <w:pPr>
+      <w:spacing w:after="0" w:line="240" w:lineRule="auto"/>
+    </w:pPr>
+  </w:style>
 </w:styles>
 </file>
 

</xml_diff>